<commit_message>
Updated doc and PDF with panopto recording
</commit_message>
<xml_diff>
--- a/D502 - Capstone Project/Greg Pina D502 - Capstone Task 3.docx
+++ b/D502 - Capstone Project/Greg Pina D502 - Capstone Task 3.docx
@@ -7189,13 +7189,23 @@
         </w:rPr>
         <w:t xml:space="preserve"> GDP growth did not </w:t>
       </w:r>
-      <w:r>
-        <w:rPr>
-          <w:rFonts w:ascii="Calibri" w:hAnsi="Calibri" w:cs="Calibri"/>
-          <w:sz w:val="24"/>
-          <w:szCs w:val="24"/>
-        </w:rPr>
-        <w:t>significantly predict</w:t>
+      <w:proofErr w:type="gramStart"/>
+      <w:r>
+        <w:rPr>
+          <w:rFonts w:ascii="Calibri" w:hAnsi="Calibri" w:cs="Calibri"/>
+          <w:sz w:val="24"/>
+          <w:szCs w:val="24"/>
+        </w:rPr>
+        <w:t>significantly</w:t>
+      </w:r>
+      <w:proofErr w:type="gramEnd"/>
+      <w:r>
+        <w:rPr>
+          <w:rFonts w:ascii="Calibri" w:hAnsi="Calibri" w:cs="Calibri"/>
+          <w:sz w:val="24"/>
+          <w:szCs w:val="24"/>
+        </w:rPr>
+        <w:t xml:space="preserve"> predict</w:t>
       </w:r>
       <w:r>
         <w:rPr>
@@ -10052,12 +10062,32 @@
     <w:p>
       <w:pPr>
         <w:spacing w:line="360" w:lineRule="auto"/>
-        <w:rPr>
-          <w:rFonts w:ascii="Calibri" w:hAnsi="Calibri" w:cs="Calibri"/>
-          <w:sz w:val="24"/>
-          <w:szCs w:val="24"/>
-        </w:rPr>
-      </w:pPr>
+        <w:jc w:val="center"/>
+        <w:rPr>
+          <w:rFonts w:ascii="Calibri" w:hAnsi="Calibri" w:cs="Calibri"/>
+          <w:sz w:val="24"/>
+          <w:szCs w:val="24"/>
+        </w:rPr>
+      </w:pPr>
+      <w:hyperlink r:id="rId11" w:history="1">
+        <w:r>
+          <w:rPr>
+            <w:rStyle w:val="Hyperlink"/>
+            <w:rFonts w:ascii="Calibri" w:hAnsi="Calibri" w:cs="Calibri"/>
+            <w:sz w:val="24"/>
+            <w:szCs w:val="24"/>
+          </w:rPr>
+          <w:t>https://wgu.hosted.panopto.com/Panopto/Pages/Viewer.aspx?id=de5c9e27-141b-4840-9232-b2a0003ed3a5</w:t>
+        </w:r>
+      </w:hyperlink>
+      <w:r>
+        <w:rPr>
+          <w:rFonts w:ascii="Calibri" w:hAnsi="Calibri" w:cs="Calibri"/>
+          <w:sz w:val="24"/>
+          <w:szCs w:val="24"/>
+        </w:rPr>
+        <w:t xml:space="preserve"> </w:t>
+      </w:r>
     </w:p>
     <w:p>
       <w:pPr>
@@ -10194,7 +10224,7 @@
                 </w:rPr>
                 <w:t xml:space="preserve">. </w:t>
               </w:r>
-              <w:hyperlink r:id="rId11" w:tgtFrame="_new" w:history="1">
+              <w:hyperlink r:id="rId12" w:tgtFrame="_new" w:history="1">
                 <w:r>
                   <w:rPr>
                     <w:rStyle w:val="Hyperlink"/>
@@ -10254,7 +10284,7 @@
                 </w:rPr>
                 <w:t xml:space="preserve">, Article 101457. </w:t>
               </w:r>
-              <w:hyperlink r:id="rId12" w:tgtFrame="_new" w:history="1">
+              <w:hyperlink r:id="rId13" w:tgtFrame="_new" w:history="1">
                 <w:r>
                   <w:rPr>
                     <w:rStyle w:val="Hyperlink"/>
@@ -10383,7 +10413,7 @@
                 </w:rPr>
                 <w:t xml:space="preserve"> [Dataset]. Retrieved from </w:t>
               </w:r>
-              <w:hyperlink r:id="rId13" w:tgtFrame="_new" w:history="1">
+              <w:hyperlink r:id="rId14" w:tgtFrame="_new" w:history="1">
                 <w:r>
                   <w:rPr>
                     <w:rStyle w:val="Hyperlink"/>
@@ -10443,7 +10473,7 @@
                 </w:rPr>
                 <w:t xml:space="preserve">. Retrieved from </w:t>
               </w:r>
-              <w:hyperlink r:id="rId14" w:history="1">
+              <w:hyperlink r:id="rId15" w:history="1">
                 <w:r>
                   <w:rPr>
                     <w:rStyle w:val="Hyperlink"/>
@@ -10511,7 +10541,7 @@
                 </w:rPr>
                 <w:t xml:space="preserve">. Retrieved from </w:t>
               </w:r>
-              <w:hyperlink r:id="rId15" w:history="1">
+              <w:hyperlink r:id="rId16" w:history="1">
                 <w:r>
                   <w:rPr>
                     <w:rStyle w:val="Hyperlink"/>
@@ -10553,7 +10583,7 @@
                 </w:rPr>
                 <w:t xml:space="preserve">Yahoo Finance. (n.d.). Historical stock prices. Retrieved from </w:t>
               </w:r>
-              <w:hyperlink r:id="rId16" w:tgtFrame="_new" w:history="1">
+              <w:hyperlink r:id="rId17" w:tgtFrame="_new" w:history="1">
                 <w:r>
                   <w:rPr>
                     <w:rStyle w:val="Hyperlink"/>
@@ -10581,7 +10611,7 @@
       </w:sdtContent>
     </w:sdt>
     <w:sectPr>
-      <w:headerReference w:type="default" r:id="rId17"/>
+      <w:headerReference w:type="default" r:id="rId18"/>
       <w:pgSz w:w="12240" w:h="15840"/>
       <w:pgMar w:top="1440" w:right="1440" w:bottom="1440" w:left="1440" w:header="720" w:footer="720" w:gutter="0"/>
       <w:cols w:space="720"/>

</xml_diff>